<commit_message>
Answered on all questions in LB7_8
</commit_message>
<xml_diff>
--- a/LB7_8/Фурсик_Андрей_ЛБ7_8_Отчёт.docx
+++ b/LB7_8/Фурсик_Андрей_ЛБ7_8_Отчёт.docx
@@ -409,23 +409,13 @@
           <w:lang w:val="ru-RU"/>
         </w:rPr>
       </w:pPr>
-      <w:proofErr w:type="spellStart"/>
-      <w:r>
-        <w:rPr>
-          <w:rFonts w:cs="Times New Roman"/>
-          <w:szCs w:val="28"/>
-          <w:lang w:val="ru-RU"/>
-        </w:rPr>
-        <w:t>Фурсик</w:t>
-      </w:r>
-      <w:proofErr w:type="spellEnd"/>
-      <w:r>
-        <w:rPr>
-          <w:rFonts w:cs="Times New Roman"/>
-          <w:szCs w:val="28"/>
-          <w:lang w:val="ru-RU"/>
-        </w:rPr>
-        <w:t xml:space="preserve"> А.А</w:t>
+      <w:r>
+        <w:rPr>
+          <w:rFonts w:cs="Times New Roman"/>
+          <w:szCs w:val="28"/>
+          <w:lang w:val="ru-RU"/>
+        </w:rPr>
+        <w:t>Фурсик А.А</w:t>
       </w:r>
     </w:p>
     <w:p>
@@ -653,6 +643,232 @@
     </w:p>
     <w:p>
       <w:pPr>
+        <w:ind w:firstLine="708"/>
+        <w:rPr>
+          <w:lang w:val="ru-RU"/>
+        </w:rPr>
+      </w:pPr>
+      <w:r>
+        <w:rPr>
+          <w:lang w:val="ru-RU"/>
+        </w:rPr>
+        <w:t>Виды диаграмм поведения:</w:t>
+      </w:r>
+    </w:p>
+    <w:p>
+      <w:pPr>
+        <w:rPr>
+          <w:lang w:val="ru-RU"/>
+        </w:rPr>
+      </w:pPr>
+      <w:r>
+        <w:rPr>
+          <w:lang w:val="ru-RU"/>
+        </w:rPr>
+        <w:t xml:space="preserve">1) </w:t>
+      </w:r>
+      <w:r>
+        <w:rPr>
+          <w:lang w:val="ru-RU"/>
+        </w:rPr>
+        <w:t>Диаграмма деятельности</w:t>
+      </w:r>
+      <w:r>
+        <w:rPr>
+          <w:lang w:val="ru-RU"/>
+        </w:rPr>
+        <w:t>;</w:t>
+      </w:r>
+    </w:p>
+    <w:p>
+      <w:pPr>
+        <w:rPr>
+          <w:lang w:val="ru-RU"/>
+        </w:rPr>
+      </w:pPr>
+      <w:r>
+        <w:rPr>
+          <w:lang w:val="ru-RU"/>
+        </w:rPr>
+        <w:t xml:space="preserve">2) </w:t>
+      </w:r>
+      <w:r>
+        <w:rPr>
+          <w:lang w:val="ru-RU"/>
+        </w:rPr>
+        <w:t>Диаграмма вариантов использования</w:t>
+      </w:r>
+      <w:r>
+        <w:rPr>
+          <w:lang w:val="ru-RU"/>
+        </w:rPr>
+        <w:t>;</w:t>
+      </w:r>
+    </w:p>
+    <w:p>
+      <w:pPr>
+        <w:rPr>
+          <w:lang w:val="ru-RU"/>
+        </w:rPr>
+      </w:pPr>
+      <w:r>
+        <w:rPr>
+          <w:lang w:val="ru-RU"/>
+        </w:rPr>
+        <w:t xml:space="preserve">3) </w:t>
+      </w:r>
+      <w:r>
+        <w:rPr>
+          <w:lang w:val="ru-RU"/>
+        </w:rPr>
+        <w:t>Обзорная диаграмма взаимодействия</w:t>
+      </w:r>
+      <w:r>
+        <w:rPr>
+          <w:lang w:val="ru-RU"/>
+        </w:rPr>
+        <w:t>;</w:t>
+      </w:r>
+    </w:p>
+    <w:p>
+      <w:pPr>
+        <w:rPr>
+          <w:lang w:val="ru-RU"/>
+        </w:rPr>
+      </w:pPr>
+      <w:r>
+        <w:rPr>
+          <w:lang w:val="ru-RU"/>
+        </w:rPr>
+        <w:t xml:space="preserve">4) </w:t>
+      </w:r>
+      <w:r>
+        <w:rPr>
+          <w:lang w:val="ru-RU"/>
+        </w:rPr>
+        <w:t>Временная диаграмма</w:t>
+      </w:r>
+      <w:r>
+        <w:rPr>
+          <w:lang w:val="ru-RU"/>
+        </w:rPr>
+        <w:t>;</w:t>
+      </w:r>
+    </w:p>
+    <w:p>
+      <w:pPr>
+        <w:rPr>
+          <w:lang w:val="ru-RU"/>
+        </w:rPr>
+      </w:pPr>
+      <w:r>
+        <w:rPr>
+          <w:lang w:val="ru-RU"/>
+        </w:rPr>
+        <w:t xml:space="preserve">5) </w:t>
+      </w:r>
+      <w:r>
+        <w:rPr>
+          <w:lang w:val="ru-RU"/>
+        </w:rPr>
+        <w:t>Диаграмма конечного автомата</w:t>
+      </w:r>
+      <w:r>
+        <w:rPr>
+          <w:lang w:val="ru-RU"/>
+        </w:rPr>
+        <w:t>;</w:t>
+      </w:r>
+    </w:p>
+    <w:p>
+      <w:pPr>
+        <w:rPr>
+          <w:lang w:val="ru-RU"/>
+        </w:rPr>
+      </w:pPr>
+      <w:r>
+        <w:rPr>
+          <w:lang w:val="ru-RU"/>
+        </w:rPr>
+        <w:t xml:space="preserve">6) </w:t>
+      </w:r>
+      <w:r>
+        <w:rPr>
+          <w:lang w:val="ru-RU"/>
+        </w:rPr>
+        <w:t>Диаграмма последовательности</w:t>
+      </w:r>
+      <w:r>
+        <w:rPr>
+          <w:lang w:val="ru-RU"/>
+        </w:rPr>
+        <w:t>;</w:t>
+      </w:r>
+    </w:p>
+    <w:p>
+      <w:pPr>
+        <w:rPr>
+          <w:lang w:val="ru-RU"/>
+        </w:rPr>
+      </w:pPr>
+      <w:r>
+        <w:rPr>
+          <w:lang w:val="ru-RU"/>
+        </w:rPr>
+        <w:t xml:space="preserve">7) </w:t>
+      </w:r>
+      <w:r>
+        <w:rPr>
+          <w:lang w:val="ru-RU"/>
+        </w:rPr>
+        <w:t>Диаграмма связи</w:t>
+      </w:r>
+      <w:r>
+        <w:rPr>
+          <w:lang w:val="ru-RU"/>
+        </w:rPr>
+        <w:t>.</w:t>
+      </w:r>
+    </w:p>
+    <w:p>
+      <w:pPr>
+        <w:rPr>
+          <w:lang w:val="ru-RU"/>
+        </w:rPr>
+      </w:pPr>
+      <w:r>
+        <w:rPr>
+          <w:lang w:val="ru-RU"/>
+        </w:rPr>
+        <w:t xml:space="preserve">Основное внимание </w:t>
+      </w:r>
+      <w:r>
+        <w:rPr>
+          <w:lang w:val="ru-RU"/>
+        </w:rPr>
+        <w:t>в диаграммах поведения</w:t>
+      </w:r>
+      <w:r>
+        <w:rPr>
+          <w:lang w:val="ru-RU"/>
+        </w:rPr>
+        <w:t xml:space="preserve"> уделяется динамическим аспектам системы программного обеспечения или процесса. </w:t>
+      </w:r>
+      <w:r>
+        <w:rPr>
+          <w:lang w:val="ru-RU"/>
+        </w:rPr>
+        <w:t>Они</w:t>
+      </w:r>
+      <w:r>
+        <w:rPr>
+          <w:lang w:val="ru-RU"/>
+        </w:rPr>
+        <w:t xml:space="preserve"> показывают функциональные возможности системы и демонстрируют, что должно происходить в моделируемой системе.  </w:t>
+      </w:r>
+    </w:p>
+    <w:p>
+      <w:pPr>
         <w:pStyle w:val="2"/>
         <w:rPr>
           <w:lang w:val="ru-RU"/>
@@ -673,6 +889,25 @@
     </w:p>
     <w:p>
       <w:pPr>
+        <w:rPr>
+          <w:lang w:val="ru-RU"/>
+        </w:rPr>
+      </w:pPr>
+      <w:r>
+        <w:rPr>
+          <w:lang w:val="ru-RU"/>
+        </w:rPr>
+        <w:t>Этот тип изображает пошаговый процесс с четким началом и концом. Это набор операций, которые должны быть выполнены, чтобы достичь цели. Она показывает, как каждое действие ведет к следующему, и как все они связаны. Помимо разработки программного обеспечения, они могут использоваться практически в любой бизнес-среде. Их также называют картированием или м</w:t>
+      </w:r>
+      <w:r>
+        <w:rPr>
+          <w:lang w:val="ru-RU"/>
+        </w:rPr>
+        <w:t>оделированием бизнес-процессов.</w:t>
+      </w:r>
+    </w:p>
+    <w:p>
+      <w:pPr>
         <w:pStyle w:val="2"/>
         <w:rPr>
           <w:lang w:val="ru-RU"/>
@@ -693,6 +928,168 @@
     </w:p>
     <w:p>
       <w:pPr>
+        <w:rPr>
+          <w:lang w:val="ru-RU"/>
+        </w:rPr>
+      </w:pPr>
+      <w:r>
+        <w:rPr>
+          <w:lang w:val="ru-RU"/>
+        </w:rPr>
+        <w:t>Основные нотации диаграммы состояний:</w:t>
+      </w:r>
+    </w:p>
+    <w:p>
+      <w:pPr>
+        <w:rPr>
+          <w:lang w:val="ru-RU"/>
+        </w:rPr>
+      </w:pPr>
+      <w:r>
+        <w:rPr>
+          <w:lang w:val="ru-RU"/>
+        </w:rPr>
+        <w:t xml:space="preserve">1) </w:t>
+      </w:r>
+      <w:r>
+        <w:rPr>
+          <w:lang w:val="ru-RU"/>
+        </w:rPr>
+        <w:t>Круг, обозначающий начальное состояние.</w:t>
+      </w:r>
+    </w:p>
+    <w:p>
+      <w:pPr>
+        <w:rPr>
+          <w:lang w:val="ru-RU"/>
+        </w:rPr>
+      </w:pPr>
+      <w:r>
+        <w:rPr>
+          <w:lang w:val="ru-RU"/>
+        </w:rPr>
+        <w:t xml:space="preserve">2) </w:t>
+      </w:r>
+      <w:r>
+        <w:rPr>
+          <w:lang w:val="ru-RU"/>
+        </w:rPr>
+        <w:t>Окружность с маленьким кругом внутри, обозначающая конечное состояние (если есть).</w:t>
+      </w:r>
+    </w:p>
+    <w:p>
+      <w:pPr>
+        <w:rPr>
+          <w:lang w:val="ru-RU"/>
+        </w:rPr>
+      </w:pPr>
+      <w:r>
+        <w:rPr>
+          <w:lang w:val="ru-RU"/>
+        </w:rPr>
+        <w:t xml:space="preserve">3) </w:t>
+      </w:r>
+      <w:r>
+        <w:rPr>
+          <w:lang w:val="ru-RU"/>
+        </w:rPr>
+        <w:t>Скруглённый прямоугольник, обозначающий состояние. Верхушка прямоугольника содержит название состояния. В середине может быть горизонтальная линия, под которой записываются активности, происходящие в данном состоянии.</w:t>
+      </w:r>
+    </w:p>
+    <w:p>
+      <w:pPr>
+        <w:pStyle w:val="a5"/>
+        <w:keepNext/>
+      </w:pPr>
+      <w:r>
+        <w:lastRenderedPageBreak/>
+        <w:drawing>
+          <wp:inline distT="0" distB="0" distL="0" distR="0" wp14:anchorId="183115B5" wp14:editId="2E1A7462">
+            <wp:extent cx="3362325" cy="4476750"/>
+            <wp:effectExtent l="0" t="0" r="9525" b="0"/>
+            <wp:docPr id="1" name="Рисунок 1" descr="https://upload.wikimedia.org/wikipedia/commons/b/be/UML_state_diagram.png"/>
+            <wp:cNvGraphicFramePr>
+              <a:graphicFrameLocks xmlns:a="http://schemas.openxmlformats.org/drawingml/2006/main" noChangeAspect="1"/>
+            </wp:cNvGraphicFramePr>
+            <a:graphic xmlns:a="http://schemas.openxmlformats.org/drawingml/2006/main">
+              <a:graphicData uri="http://schemas.openxmlformats.org/drawingml/2006/picture">
+                <pic:pic xmlns:pic="http://schemas.openxmlformats.org/drawingml/2006/picture">
+                  <pic:nvPicPr>
+                    <pic:cNvPr id="0" name="Picture 1" descr="https://upload.wikimedia.org/wikipedia/commons/b/be/UML_state_diagram.png"/>
+                    <pic:cNvPicPr>
+                      <a:picLocks noChangeAspect="1" noChangeArrowheads="1"/>
+                    </pic:cNvPicPr>
+                  </pic:nvPicPr>
+                  <pic:blipFill>
+                    <a:blip r:embed="rId4">
+                      <a:extLst>
+                        <a:ext uri="{28A0092B-C50C-407E-A947-70E740481C1C}">
+                          <a14:useLocalDpi xmlns:a14="http://schemas.microsoft.com/office/drawing/2010/main" val="0"/>
+                        </a:ext>
+                      </a:extLst>
+                    </a:blip>
+                    <a:srcRect/>
+                    <a:stretch>
+                      <a:fillRect/>
+                    </a:stretch>
+                  </pic:blipFill>
+                  <pic:spPr bwMode="auto">
+                    <a:xfrm>
+                      <a:off x="0" y="0"/>
+                      <a:ext cx="3362325" cy="4476750"/>
+                    </a:xfrm>
+                    <a:prstGeom prst="rect">
+                      <a:avLst/>
+                    </a:prstGeom>
+                    <a:noFill/>
+                    <a:ln>
+                      <a:noFill/>
+                    </a:ln>
+                  </pic:spPr>
+                </pic:pic>
+              </a:graphicData>
+            </a:graphic>
+          </wp:inline>
+        </w:drawing>
+      </w:r>
+    </w:p>
+    <w:p>
+      <w:pPr>
+        <w:pStyle w:val="a5"/>
+      </w:pPr>
+      <w:r>
+        <w:rPr>
+          <w:lang w:val="ru-RU"/>
+        </w:rPr>
+        <w:t>Рисунок</w:t>
+      </w:r>
+      <w:r>
+        <w:t xml:space="preserve"> </w:t>
+      </w:r>
+      <w:r>
+        <w:fldChar w:fldCharType="begin"/>
+      </w:r>
+      <w:r>
+        <w:instrText xml:space="preserve"> SEQ Figure \* ARABIC </w:instrText>
+      </w:r>
+      <w:r>
+        <w:fldChar w:fldCharType="separate"/>
+      </w:r>
+      <w:r>
+        <w:t>1</w:t>
+      </w:r>
+      <w:r>
+        <w:fldChar w:fldCharType="end"/>
+      </w:r>
+      <w:r>
+        <w:rPr>
+          <w:lang w:val="ru-RU"/>
+        </w:rPr>
+        <w:t>.1. - Диаграмма последовательности</w:t>
+      </w:r>
+    </w:p>
+    <w:p>
+      <w:pPr>
         <w:pStyle w:val="2"/>
         <w:rPr>
           <w:lang w:val="ru-RU"/>
@@ -713,6 +1110,126 @@
     </w:p>
     <w:p>
       <w:pPr>
+        <w:rPr>
+          <w:lang w:val="ru-RU"/>
+        </w:rPr>
+      </w:pPr>
+      <w:r>
+        <w:rPr>
+          <w:lang w:val="ru-RU"/>
+        </w:rPr>
+        <w:t>Виды связей:</w:t>
+      </w:r>
+    </w:p>
+    <w:p>
+      <w:pPr>
+        <w:rPr>
+          <w:lang w:val="ru-RU"/>
+        </w:rPr>
+      </w:pPr>
+      <w:r>
+        <w:rPr>
+          <w:lang w:val="ru-RU"/>
+        </w:rPr>
+        <w:t>1</w:t>
+      </w:r>
+      <w:r>
+        <w:rPr>
+          <w:lang w:val="ru-RU"/>
+        </w:rPr>
+        <w:t xml:space="preserve">) </w:t>
+      </w:r>
+      <w:r>
+        <w:rPr>
+          <w:lang w:val="ru-RU"/>
+        </w:rPr>
+        <w:t>Стрелка, обозначающая переход. Название события (если есть), вызывающего переход, отмечается рядом со стрелкой. Охраняющее выражение может быть добавлено перед «/» и заключено в квадратные скобки (</w:t>
+      </w:r>
+      <w:proofErr w:type="spellStart"/>
+      <w:r>
+        <w:rPr>
+          <w:lang w:val="ru-RU"/>
+        </w:rPr>
+        <w:t>название_события</w:t>
+      </w:r>
+      <w:proofErr w:type="spellEnd"/>
+      <w:r>
+        <w:rPr>
+          <w:lang w:val="ru-RU"/>
+        </w:rPr>
+        <w:t>[</w:t>
+      </w:r>
+      <w:proofErr w:type="spellStart"/>
+      <w:r>
+        <w:rPr>
+          <w:lang w:val="ru-RU"/>
+        </w:rPr>
+        <w:t>охраняющее_выражение</w:t>
+      </w:r>
+      <w:proofErr w:type="spellEnd"/>
+      <w:r>
+        <w:rPr>
+          <w:lang w:val="ru-RU"/>
+        </w:rPr>
+        <w:t>]), что значит, что это выражение должно быть истинным, чтобы переход имел место. Если при переходе производится какое-то действие, то оно добавляется после «/» (</w:t>
+      </w:r>
+      <w:proofErr w:type="spellStart"/>
+      <w:r>
+        <w:rPr>
+          <w:lang w:val="ru-RU"/>
+        </w:rPr>
+        <w:t>название_события</w:t>
+      </w:r>
+      <w:proofErr w:type="spellEnd"/>
+      <w:r>
+        <w:rPr>
+          <w:lang w:val="ru-RU"/>
+        </w:rPr>
+        <w:t>[</w:t>
+      </w:r>
+      <w:proofErr w:type="spellStart"/>
+      <w:r>
+        <w:rPr>
+          <w:lang w:val="ru-RU"/>
+        </w:rPr>
+        <w:t>охраняющее_выражение</w:t>
+      </w:r>
+      <w:proofErr w:type="spellEnd"/>
+      <w:r>
+        <w:rPr>
+          <w:lang w:val="ru-RU"/>
+        </w:rPr>
+        <w:t>]/действие).</w:t>
+      </w:r>
+    </w:p>
+    <w:p>
+      <w:pPr>
+        <w:spacing w:after="200"/>
+        <w:rPr>
+          <w:lang w:val="ru-RU"/>
+        </w:rPr>
+      </w:pPr>
+      <w:r>
+        <w:rPr>
+          <w:lang w:val="ru-RU"/>
+        </w:rPr>
+        <w:t>2</w:t>
+      </w:r>
+      <w:r>
+        <w:rPr>
+          <w:lang w:val="ru-RU"/>
+        </w:rPr>
+        <w:t xml:space="preserve">) </w:t>
+      </w:r>
+      <w:r>
+        <w:rPr>
+          <w:lang w:val="ru-RU"/>
+        </w:rPr>
+        <w:t>Толстая горизонтальная линия с либо множеством входящих линий и одной выходящей, либо одной входящей линией и множеством выходящих. Это обозначает объединение и разветвление соответственно.</w:t>
+      </w:r>
+    </w:p>
+    <w:p>
+      <w:pPr>
         <w:pStyle w:val="2"/>
         <w:rPr>
           <w:lang w:val="ru-RU"/>
@@ -728,16 +1245,55 @@
         <w:rPr>
           <w:lang w:val="ru-RU"/>
         </w:rPr>
-        <w:t xml:space="preserve"> Какая диаграмма позв</w:t>
+        <w:t xml:space="preserve"> Какая диаграмма позволяет моделировать параллельные вычисления?</w:t>
+      </w:r>
+    </w:p>
+    <w:p>
+      <w:pPr>
+        <w:rPr>
+          <w:lang w:val="ru-RU"/>
+        </w:rPr>
+      </w:pPr>
+      <w:r>
+        <w:rPr>
+          <w:lang w:val="ru-RU"/>
+        </w:rPr>
+        <w:t xml:space="preserve">Диаграмма деятельности UML отображает разложение определенной деятельности на несколько составных частей. В данном случае понятием «деятельность» называется спецификация определенного исполняемого </w:t>
+      </w:r>
+      <w:r>
+        <w:rPr>
+          <w:lang w:val="ru-RU"/>
+        </w:rPr>
+        <w:lastRenderedPageBreak/>
+        <w:t>поведения в виде параллельного, а также координированного последовательного выполнения различных подчиненных элементов – вложенных типов деятельности и различных действий, объединенных потоками, идущими от выходов опред</w:t>
+      </w:r>
+      <w:r>
+        <w:rPr>
+          <w:lang w:val="ru-RU"/>
+        </w:rPr>
+        <w:t>еленного узла к входам другого.</w:t>
+      </w:r>
+    </w:p>
+    <w:p>
+      <w:pPr>
+        <w:rPr>
+          <w:lang w:val="ru-RU"/>
+        </w:rPr>
+      </w:pPr>
+      <w:r>
+        <w:rPr>
+          <w:lang w:val="ru-RU"/>
+        </w:rPr>
+        <w:t xml:space="preserve">Именно она </w:t>
+      </w:r>
+      <w:r>
+        <w:rPr>
+          <w:lang w:val="ru-RU"/>
+        </w:rPr>
+        <w:t>используются для того, чтобы моделировать различные бизнес-процессы, параллельные и последовательные вычисления.</w:t>
       </w:r>
       <w:bookmarkStart w:id="0" w:name="_GoBack"/>
       <w:bookmarkEnd w:id="0"/>
-      <w:r>
-        <w:rPr>
-          <w:lang w:val="ru-RU"/>
-        </w:rPr>
-        <w:t>оляет моделировать параллельные вычисления?</w:t>
-      </w:r>
     </w:p>
     <w:p>
       <w:pPr>
@@ -1399,6 +1955,7 @@
   <w:style w:type="paragraph" w:styleId="a3">
     <w:name w:val="No Spacing"/>
     <w:aliases w:val="БГТУ"/>
+    <w:link w:val="a4"/>
     <w:autoRedefine/>
     <w:uiPriority w:val="1"/>
     <w:qFormat/>
@@ -1410,6 +1967,67 @@
     <w:rPr>
       <w:rFonts w:ascii="Times New Roman" w:eastAsiaTheme="minorHAnsi" w:hAnsi="Times New Roman"/>
       <w:sz w:val="28"/>
+    </w:rPr>
+  </w:style>
+  <w:style w:type="paragraph" w:customStyle="1" w:styleId="a5">
+    <w:name w:val="Подпись под рисунком по БГТУ"/>
+    <w:basedOn w:val="a"/>
+    <w:link w:val="a6"/>
+    <w:autoRedefine/>
+    <w:qFormat/>
+    <w:rsid w:val="00413EBB"/>
+    <w:pPr>
+      <w:spacing w:after="200"/>
+      <w:ind w:firstLine="0"/>
+      <w:jc w:val="center"/>
+    </w:pPr>
+    <w:rPr>
+      <w:noProof/>
+      <w:sz w:val="24"/>
+      <w:lang w:eastAsia="ru-RU"/>
+    </w:rPr>
+  </w:style>
+  <w:style w:type="paragraph" w:styleId="a7">
+    <w:name w:val="caption"/>
+    <w:basedOn w:val="a"/>
+    <w:next w:val="a"/>
+    <w:uiPriority w:val="35"/>
+    <w:unhideWhenUsed/>
+    <w:qFormat/>
+    <w:rsid w:val="00413EBB"/>
+    <w:pPr>
+      <w:spacing w:after="200"/>
+    </w:pPr>
+    <w:rPr>
+      <w:i/>
+      <w:iCs/>
+      <w:color w:val="44546A" w:themeColor="text2"/>
+      <w:sz w:val="18"/>
+      <w:szCs w:val="18"/>
+    </w:rPr>
+  </w:style>
+  <w:style w:type="character" w:customStyle="1" w:styleId="a4">
+    <w:name w:val="Без интервала Знак"/>
+    <w:aliases w:val="БГТУ Знак"/>
+    <w:basedOn w:val="a0"/>
+    <w:link w:val="a3"/>
+    <w:uiPriority w:val="1"/>
+    <w:rsid w:val="00413EBB"/>
+    <w:rPr>
+      <w:rFonts w:ascii="Times New Roman" w:eastAsiaTheme="minorHAnsi" w:hAnsi="Times New Roman"/>
+      <w:sz w:val="28"/>
+    </w:rPr>
+  </w:style>
+  <w:style w:type="character" w:customStyle="1" w:styleId="a6">
+    <w:name w:val="Подпись под рисунком по БГТУ Знак"/>
+    <w:basedOn w:val="a4"/>
+    <w:link w:val="a5"/>
+    <w:rsid w:val="00413EBB"/>
+    <w:rPr>
+      <w:rFonts w:ascii="Times New Roman" w:eastAsia="Arial" w:hAnsi="Times New Roman" w:cs="Arial"/>
+      <w:noProof/>
+      <w:sz w:val="24"/>
+      <w:lang w:val="en-US" w:eastAsia="ru-RU"/>
     </w:rPr>
   </w:style>
 </w:styles>

</xml_diff>